<commit_message>
Added Service Integrations design guidance.
</commit_message>
<xml_diff>
--- a/ICT Project Guidance - Discovery - Education Sector - Assessment System Dimensions to Consider.docx
+++ b/ICT Project Guidance - Discovery - Education Sector - Assessment System Dimensions to Consider.docx
@@ -4247,8 +4247,217 @@
     </w:p>
     <w:p>
       <w:pPr>
-        <w:pStyle w:val="BodyText"/>
-      </w:pPr>
+        <w:pStyle w:val="Heading3"/>
+      </w:pPr>
+      <w:r>
+        <w:t xml:space="preserve">Relative priority of </w:t>
+      </w:r>
+      <w:r>
+        <w:t>Paper</w:t>
+      </w:r>
+      <w:r>
+        <w:t xml:space="preserve"> Based Assessments</w:t>
+      </w:r>
+    </w:p>
+    <w:p>
+      <w:pPr>
+        <w:pStyle w:val="BodyText"/>
+      </w:pPr>
+      <w:r>
+        <w:t xml:space="preserve">Digital services may not be available for </w:t>
+      </w:r>
+      <w:proofErr w:type="gramStart"/>
+      <w:r>
+        <w:t>a number of</w:t>
+      </w:r>
+      <w:proofErr w:type="gramEnd"/>
+      <w:r>
+        <w:t xml:space="preserve"> reasons:</w:t>
+      </w:r>
+    </w:p>
+    <w:p>
+      <w:pPr>
+        <w:pStyle w:val="BodyText"/>
+        <w:numPr>
+          <w:ilvl w:val="0"/>
+          <w:numId w:val="36"/>
+        </w:numPr>
+      </w:pPr>
+      <w:r>
+        <w:t>Travel may not be available from remote locations (</w:t>
+      </w:r>
+      <w:r>
+        <w:t>e.g.</w:t>
+      </w:r>
+      <w:r>
+        <w:t>: home schooling) to a web accessible location</w:t>
+      </w:r>
+      <w:r>
+        <w:t>,</w:t>
+      </w:r>
+    </w:p>
+    <w:p>
+      <w:pPr>
+        <w:pStyle w:val="BodyText"/>
+        <w:numPr>
+          <w:ilvl w:val="0"/>
+          <w:numId w:val="36"/>
+        </w:numPr>
+      </w:pPr>
+      <w:r>
+        <w:t>Devices (</w:t>
+      </w:r>
+      <w:r>
+        <w:t>e.g.</w:t>
+      </w:r>
+      <w:r>
+        <w:t>: BYOD) may not be charged, and there may not be sufficient power to run all devices brought to a common assessment location (</w:t>
+      </w:r>
+      <w:r>
+        <w:t>e.g.</w:t>
+      </w:r>
+      <w:r>
+        <w:t>: school hall, etc.)</w:t>
+      </w:r>
+    </w:p>
+    <w:p>
+      <w:pPr>
+        <w:pStyle w:val="BodyText"/>
+        <w:numPr>
+          <w:ilvl w:val="0"/>
+          <w:numId w:val="36"/>
+        </w:numPr>
+      </w:pPr>
+      <w:r>
+        <w:t>Assessment locations (</w:t>
+      </w:r>
+      <w:r>
+        <w:t>e.g.</w:t>
+      </w:r>
+      <w:r>
+        <w:t>: remote homes and/or school gyms) not have sufficient the capability to provide sufficient wired or wireless network connectivity to devices.</w:t>
+      </w:r>
+    </w:p>
+    <w:p>
+      <w:pPr>
+        <w:pStyle w:val="BodyText"/>
+        <w:numPr>
+          <w:ilvl w:val="0"/>
+          <w:numId w:val="36"/>
+        </w:numPr>
+      </w:pPr>
+      <w:proofErr w:type="gramStart"/>
+      <w:r>
+        <w:t>A number of</w:t>
+      </w:r>
+      <w:proofErr w:type="gramEnd"/>
+      <w:r>
+        <w:t xml:space="preserve"> users may refuse to use digital services, and/or do not have required digital Ids (</w:t>
+      </w:r>
+      <w:r>
+        <w:t>e.g.</w:t>
+      </w:r>
+      <w:r>
+        <w:t>: for religious or other reason).</w:t>
+      </w:r>
+    </w:p>
+    <w:p>
+      <w:pPr>
+        <w:pStyle w:val="BodyText"/>
+        <w:numPr>
+          <w:ilvl w:val="0"/>
+          <w:numId w:val="36"/>
+        </w:numPr>
+      </w:pPr>
+      <w:r>
+        <w:t xml:space="preserve"> Unexpected peak demand may lead to accessibility and/or throughput issues, sufficient to require aborting taking the assessment.</w:t>
+      </w:r>
+    </w:p>
+    <w:p>
+      <w:pPr>
+        <w:pStyle w:val="BodyText"/>
+      </w:pPr>
+      <w:r>
+        <w:t>Although all the above cases are marginal in quantity</w:t>
+      </w:r>
+      <w:r>
+        <w:t xml:space="preserve">, </w:t>
+      </w:r>
+      <w:r>
+        <w:t xml:space="preserve">the ability to print a paper-based </w:t>
+      </w:r>
+      <w:r>
+        <w:t xml:space="preserve">assessments can </w:t>
+      </w:r>
+      <w:r>
+        <w:t xml:space="preserve">be employed to provide </w:t>
+      </w:r>
+      <w:r>
+        <w:t xml:space="preserve">Business Continuity. </w:t>
+      </w:r>
+    </w:p>
+    <w:p>
+      <w:pPr>
+        <w:pStyle w:val="BodyText"/>
+      </w:pPr>
+      <w:r>
+        <w:t>But Paper is a static format</w:t>
+      </w:r>
+      <w:r>
+        <w:t xml:space="preserve">, </w:t>
+      </w:r>
+      <w:r>
+        <w:t>at odds with dynamically responsive assessments.</w:t>
+      </w:r>
+    </w:p>
+    <w:p>
+      <w:pPr>
+        <w:pStyle w:val="BodyText"/>
+      </w:pPr>
+      <w:r>
+        <w:t>I</w:t>
+      </w:r>
+      <w:r>
+        <w:t xml:space="preserve">t is </w:t>
+      </w:r>
+      <w:r>
+        <w:t xml:space="preserve">therefore </w:t>
+      </w:r>
+      <w:r>
+        <w:t xml:space="preserve">important to determine early whether the system is to be </w:t>
+      </w:r>
+      <w:r>
+        <w:t>designed as a paper</w:t>
+      </w:r>
+      <w:r>
+        <w:t>-first</w:t>
+      </w:r>
+      <w:r>
+        <w:t xml:space="preserve"> based </w:t>
+      </w:r>
+      <w:r>
+        <w:t>solution, so that all users, whether online or not, have the same questions, or the flexibility of dynamic adaptability is more important, with only a subset falling back to a pre-fixed test sequence.</w:t>
+      </w:r>
+    </w:p>
+    <w:p>
+      <w:pPr>
+        <w:pStyle w:val="Note"/>
+      </w:pPr>
+      <w:r>
+        <w:t>Note:</w:t>
+      </w:r>
+      <w:r>
+        <w:br/>
+        <w:t xml:space="preserve">In essence the question is whether the desired outcome is </w:t>
+      </w:r>
+      <w:proofErr w:type="gramStart"/>
+      <w:r>
+        <w:t>assess</w:t>
+      </w:r>
+      <w:proofErr w:type="gramEnd"/>
+      <w:r>
+        <w:t xml:space="preserve"> against a test, or a domain.</w:t>
+      </w:r>
     </w:p>
     <w:p>
       <w:pPr>
@@ -4304,6 +4513,7 @@
         </w:numPr>
       </w:pPr>
       <w:r>
+        <w:lastRenderedPageBreak/>
         <w:t xml:space="preserve">performed on any web-enabled device, whether BYOD or school provided, with no software installation </w:t>
       </w:r>
       <w:r>
@@ -4436,7 +4646,6 @@
         <w:pStyle w:val="BodyText"/>
       </w:pPr>
       <w:r>
-        <w:lastRenderedPageBreak/>
         <w:t>Stimuli media may be developed to test either for one assessment area (e.g.: mathematics) or several areas, with stimuli derived questions on mathematics and other subjects, etc. all working together).</w:t>
       </w:r>
     </w:p>
@@ -4511,6 +4720,7 @@
         </w:numPr>
       </w:pPr>
       <w:r>
+        <w:lastRenderedPageBreak/>
         <w:t xml:space="preserve">Manual: </w:t>
       </w:r>
       <w:r>
@@ -4687,7 +4897,6 @@
         </w:numPr>
       </w:pPr>
       <w:r>
-        <w:lastRenderedPageBreak/>
         <w:t>Remote, permitting users from anywhere, having been provisioned beforehand with any specific device.</w:t>
       </w:r>
     </w:p>
@@ -4752,6 +4961,7 @@
         <w:pStyle w:val="BodyText"/>
       </w:pPr>
       <w:r>
+        <w:lastRenderedPageBreak/>
         <w:t xml:space="preserve">* </w:t>
       </w:r>
       <w:r>
@@ -4925,7 +5135,6 @@
         </w:numPr>
       </w:pPr>
       <w:r>
-        <w:lastRenderedPageBreak/>
         <w:t xml:space="preserve">Automated by Past entries, without Repetition, adjusting downwards or upwards to provide better insight into the true level of edge learners. </w:t>
       </w:r>
     </w:p>
@@ -4974,6 +5183,7 @@
         <w:rPr>
           <w:noProof/>
         </w:rPr>
+        <w:lastRenderedPageBreak/>
         <w:drawing>
           <wp:inline distT="0" distB="0" distL="0" distR="0" wp14:anchorId="34D94553" wp14:editId="4CBB62E1">
             <wp:extent cx="6047740" cy="2270125"/>
@@ -5175,7 +5385,6 @@
         </w:numPr>
       </w:pPr>
       <w:r>
-        <w:lastRenderedPageBreak/>
         <w:t>Roles per Step.</w:t>
       </w:r>
     </w:p>
@@ -5226,6 +5435,7 @@
         </w:numPr>
       </w:pPr>
       <w:r>
+        <w:lastRenderedPageBreak/>
         <w:t>Binary Options (Yes/No)</w:t>
       </w:r>
     </w:p>
@@ -5470,7 +5680,6 @@
       </w:pPr>
       <w:bookmarkStart w:id="21" w:name="_Toc148453872"/>
       <w:r>
-        <w:lastRenderedPageBreak/>
         <w:t>Assessment Item Duration</w:t>
       </w:r>
       <w:bookmarkEnd w:id="21"/>
@@ -5541,6 +5750,7 @@
         </w:numPr>
       </w:pPr>
       <w:r>
+        <w:lastRenderedPageBreak/>
         <w:t>Individual Assessment items</w:t>
       </w:r>
       <w:r>
@@ -5693,7 +5903,6 @@
         </w:numPr>
       </w:pPr>
       <w:r>
-        <w:lastRenderedPageBreak/>
         <w:t xml:space="preserve">Inline: each question informs the system what to ask next, but scoring is deferred to the end. </w:t>
       </w:r>
     </w:p>
@@ -5759,6 +5968,7 @@
       </w:pPr>
       <w:bookmarkStart w:id="25" w:name="_Toc148453876"/>
       <w:r>
+        <w:lastRenderedPageBreak/>
         <w:t>Inline Assistance</w:t>
       </w:r>
       <w:bookmarkEnd w:id="25"/>
@@ -5944,7 +6154,6 @@
         </w:numPr>
       </w:pPr>
       <w:r>
-        <w:lastRenderedPageBreak/>
         <w:t>Taking Assessments before learning, to inform the development of teaching plans</w:t>
       </w:r>
       <w:r>
@@ -6008,6 +6217,7 @@
         </w:numPr>
       </w:pPr>
       <w:r>
+        <w:lastRenderedPageBreak/>
         <w:t>Text only questions and answers</w:t>
       </w:r>
     </w:p>
@@ -6395,6 +6605,7 @@
       </w:pPr>
       <w:bookmarkStart w:id="31" w:name="_Toc148453882"/>
       <w:r>
+        <w:lastRenderedPageBreak/>
         <w:t>Subject Breadth</w:t>
       </w:r>
       <w:bookmarkEnd w:id="31"/>
@@ -6620,7 +6831,6 @@
         </w:numPr>
       </w:pPr>
       <w:r>
-        <w:lastRenderedPageBreak/>
         <w:t>Photo (for later review or AI capture)</w:t>
       </w:r>
     </w:p>
@@ -6717,6 +6927,7 @@
         </w:numPr>
       </w:pPr>
       <w:r>
+        <w:lastRenderedPageBreak/>
         <w:t>From Teachers only</w:t>
       </w:r>
     </w:p>
@@ -6911,7 +7122,6 @@
         </w:numPr>
       </w:pPr>
       <w:r>
-        <w:lastRenderedPageBreak/>
         <w:t xml:space="preserve">Automated standardisation adjusting based on </w:t>
       </w:r>
       <w:r>
@@ -7012,6 +7222,7 @@
         </w:numPr>
       </w:pPr>
       <w:r>
+        <w:lastRenderedPageBreak/>
         <w:t xml:space="preserve">Parents </w:t>
       </w:r>
     </w:p>
@@ -7177,11 +7388,7 @@
         <w:t>This leads to a need for services to have a very long service lifespan</w:t>
       </w:r>
       <w:r>
-        <w:t xml:space="preserve">, that can negatively impact end users if it cannot be incrementally evolved. For example, some current </w:t>
-      </w:r>
-      <w:r>
-        <w:lastRenderedPageBreak/>
-        <w:t xml:space="preserve">systems were designed before everything that learners take for granted now: touchscreens, mobile phones, mobile data, electric vehicles, self-driving vehicles, drones, uber or uber-eats. </w:t>
+        <w:t xml:space="preserve">, that can negatively impact end users if it cannot be incrementally evolved. For example, some current systems were designed before everything that learners take for granted now: touchscreens, mobile phones, mobile data, electric vehicles, self-driving vehicles, drones, uber or uber-eats. </w:t>
       </w:r>
     </w:p>
     <w:p>
@@ -7201,6 +7408,7 @@
         <w:pStyle w:val="BodyText"/>
       </w:pPr>
       <w:r>
+        <w:lastRenderedPageBreak/>
         <w:t>A second strategy to maintain an acceptable value/cost ratio, may be required: i</w:t>
       </w:r>
       <w:r>
@@ -7404,7 +7612,6 @@
         </w:numPr>
       </w:pPr>
       <w:r>
-        <w:lastRenderedPageBreak/>
         <w:t>Point solution</w:t>
       </w:r>
       <w:r>
@@ -12158,15 +12365,6 @@
 </file>
 
 <file path=customXml/item1.xml><?xml version="1.0" encoding="utf-8"?>
-<?mso-contentType ?>
-<FormTemplates xmlns="http://schemas.microsoft.com/sharepoint/v3/contenttype/forms">
-  <Display>DocumentLibraryForm</Display>
-  <Edit>DocumentLibraryForm</Edit>
-  <New>DocumentLibraryForm</New>
-</FormTemplates>
-</file>
-
-<file path=customXml/item2.xml><?xml version="1.0" encoding="utf-8"?>
 <p:properties xmlns:p="http://schemas.microsoft.com/office/2006/metadata/properties" xmlns:xsi="http://www.w3.org/2001/XMLSchema-instance" xmlns:pc="http://schemas.microsoft.com/office/infopath/2007/PartnerControls">
   <documentManagement>
     <_ip_UnifiedCompliancePolicyProperties xmlns="http://schemas.microsoft.com/sharepoint/v3" xsi:nil="true"/>
@@ -12187,61 +12385,16 @@
 </p:properties>
 </file>
 
-<file path=customXml/item3.xml><?xml version="1.0" encoding="utf-8"?>
+<file path=customXml/item2.xml><?xml version="1.0" encoding="utf-8"?>
 <?mso-contentType ?>
-<spe:Receivers xmlns:spe="http://schemas.microsoft.com/sharepoint/events">
-  <Receiver>
-    <Name>Document ID Generator</Name>
-    <Synchronization>Synchronous</Synchronization>
-    <Type>10001</Type>
-    <SequenceNumber>1000</SequenceNumber>
-    <Url/>
-    <Assembly>Microsoft.Office.DocumentManagement, Version=16.0.0.0, Culture=neutral, PublicKeyToken=71e9bce111e9429c</Assembly>
-    <Class>Microsoft.Office.DocumentManagement.Internal.DocIdHandler</Class>
-    <Data/>
-    <Filter/>
-  </Receiver>
-  <Receiver>
-    <Name>Document ID Generator</Name>
-    <Synchronization>Synchronous</Synchronization>
-    <Type>10002</Type>
-    <SequenceNumber>1001</SequenceNumber>
-    <Url/>
-    <Assembly>Microsoft.Office.DocumentManagement, Version=16.0.0.0, Culture=neutral, PublicKeyToken=71e9bce111e9429c</Assembly>
-    <Class>Microsoft.Office.DocumentManagement.Internal.DocIdHandler</Class>
-    <Data/>
-    <Filter/>
-  </Receiver>
-  <Receiver>
-    <Name>Document ID Generator</Name>
-    <Synchronization>Synchronous</Synchronization>
-    <Type>10004</Type>
-    <SequenceNumber>1002</SequenceNumber>
-    <Url/>
-    <Assembly>Microsoft.Office.DocumentManagement, Version=16.0.0.0, Culture=neutral, PublicKeyToken=71e9bce111e9429c</Assembly>
-    <Class>Microsoft.Office.DocumentManagement.Internal.DocIdHandler</Class>
-    <Data/>
-    <Filter/>
-  </Receiver>
-  <Receiver>
-    <Name>Document ID Generator</Name>
-    <Synchronization>Synchronous</Synchronization>
-    <Type>10006</Type>
-    <SequenceNumber>1003</SequenceNumber>
-    <Url/>
-    <Assembly>Microsoft.Office.DocumentManagement, Version=16.0.0.0, Culture=neutral, PublicKeyToken=71e9bce111e9429c</Assembly>
-    <Class>Microsoft.Office.DocumentManagement.Internal.DocIdHandler</Class>
-    <Data/>
-    <Filter/>
-  </Receiver>
-</spe:Receivers>
+<FormTemplates xmlns="http://schemas.microsoft.com/sharepoint/v3/contenttype/forms">
+  <Display>DocumentLibraryForm</Display>
+  <Edit>DocumentLibraryForm</Edit>
+  <New>DocumentLibraryForm</New>
+</FormTemplates>
 </file>
 
-<file path=customXml/item4.xml><?xml version="1.0" encoding="utf-8"?>
-<b:Sources xmlns:b="http://schemas.openxmlformats.org/officeDocument/2006/bibliography" xmlns="http://schemas.openxmlformats.org/officeDocument/2006/bibliography" SelectedStyle="\APASixthEditionOfficeOnline.xsl" StyleName="APA" Version="6"/>
-</file>
-
-<file path=customXml/item5.xml><?xml version="1.0" encoding="utf-8"?>
+<file path=customXml/item3.xml><?xml version="1.0" encoding="utf-8"?>
 <ct:contentTypeSchema xmlns:ct="http://schemas.microsoft.com/office/2006/metadata/contentType" xmlns:ma="http://schemas.microsoft.com/office/2006/metadata/properties/metaAttributes" ct:_="" ma:_="" ma:contentTypeName="Document" ma:contentTypeID="0x010100B480C2AAFAD0314B93110FBA94AF803E" ma:contentTypeVersion="19" ma:contentTypeDescription="Create a new document." ma:contentTypeScope="" ma:versionID="74a3b9bfef33761f57034edf28b9506d">
   <xsd:schema xmlns:xsd="http://www.w3.org/2001/XMLSchema" xmlns:xs="http://www.w3.org/2001/XMLSchema" xmlns:p="http://schemas.microsoft.com/office/2006/metadata/properties" xmlns:ns1="http://schemas.microsoft.com/sharepoint/v3" xmlns:ns2="139127ee-9518-45d9-9514-77dc8f273ced" xmlns:ns3="e1b0dd96-a81d-477c-8ece-ee9c4f66c737" xmlns:ns4="d267a1a7-8edd-4111-a118-4a206d87cecc" targetNamespace="http://schemas.microsoft.com/office/2006/metadata/properties" ma:root="true" ma:fieldsID="ffc9e1ae2e65d33f32ce329a3d87134b" ns1:_="" ns2:_="" ns3:_="" ns4:_="">
     <xsd:import namespace="http://schemas.microsoft.com/sharepoint/v3"/>
@@ -12539,15 +12692,61 @@
 </ct:contentTypeSchema>
 </file>
 
-<file path=customXml/itemProps1.xml><?xml version="1.0" encoding="utf-8"?>
-<ds:datastoreItem xmlns:ds="http://schemas.openxmlformats.org/officeDocument/2006/customXml" ds:itemID="{9834B279-DC96-488F-99E8-C29601DFA13D}">
-  <ds:schemaRefs>
-    <ds:schemaRef ds:uri="http://schemas.microsoft.com/sharepoint/v3/contenttype/forms"/>
-  </ds:schemaRefs>
-</ds:datastoreItem>
+<file path=customXml/item4.xml><?xml version="1.0" encoding="utf-8"?>
+<b:Sources xmlns:b="http://schemas.openxmlformats.org/officeDocument/2006/bibliography" xmlns="http://schemas.openxmlformats.org/officeDocument/2006/bibliography" SelectedStyle="\APASixthEditionOfficeOnline.xsl" StyleName="APA" Version="6"/>
 </file>
 
-<file path=customXml/itemProps2.xml><?xml version="1.0" encoding="utf-8"?>
+<file path=customXml/item5.xml><?xml version="1.0" encoding="utf-8"?>
+<?mso-contentType ?>
+<spe:Receivers xmlns:spe="http://schemas.microsoft.com/sharepoint/events">
+  <Receiver>
+    <Name>Document ID Generator</Name>
+    <Synchronization>Synchronous</Synchronization>
+    <Type>10001</Type>
+    <SequenceNumber>1000</SequenceNumber>
+    <Url/>
+    <Assembly>Microsoft.Office.DocumentManagement, Version=16.0.0.0, Culture=neutral, PublicKeyToken=71e9bce111e9429c</Assembly>
+    <Class>Microsoft.Office.DocumentManagement.Internal.DocIdHandler</Class>
+    <Data/>
+    <Filter/>
+  </Receiver>
+  <Receiver>
+    <Name>Document ID Generator</Name>
+    <Synchronization>Synchronous</Synchronization>
+    <Type>10002</Type>
+    <SequenceNumber>1001</SequenceNumber>
+    <Url/>
+    <Assembly>Microsoft.Office.DocumentManagement, Version=16.0.0.0, Culture=neutral, PublicKeyToken=71e9bce111e9429c</Assembly>
+    <Class>Microsoft.Office.DocumentManagement.Internal.DocIdHandler</Class>
+    <Data/>
+    <Filter/>
+  </Receiver>
+  <Receiver>
+    <Name>Document ID Generator</Name>
+    <Synchronization>Synchronous</Synchronization>
+    <Type>10004</Type>
+    <SequenceNumber>1002</SequenceNumber>
+    <Url/>
+    <Assembly>Microsoft.Office.DocumentManagement, Version=16.0.0.0, Culture=neutral, PublicKeyToken=71e9bce111e9429c</Assembly>
+    <Class>Microsoft.Office.DocumentManagement.Internal.DocIdHandler</Class>
+    <Data/>
+    <Filter/>
+  </Receiver>
+  <Receiver>
+    <Name>Document ID Generator</Name>
+    <Synchronization>Synchronous</Synchronization>
+    <Type>10006</Type>
+    <SequenceNumber>1003</SequenceNumber>
+    <Url/>
+    <Assembly>Microsoft.Office.DocumentManagement, Version=16.0.0.0, Culture=neutral, PublicKeyToken=71e9bce111e9429c</Assembly>
+    <Class>Microsoft.Office.DocumentManagement.Internal.DocIdHandler</Class>
+    <Data/>
+    <Filter/>
+  </Receiver>
+</spe:Receivers>
+</file>
+
+<file path=customXml/itemProps1.xml><?xml version="1.0" encoding="utf-8"?>
 <ds:datastoreItem xmlns:ds="http://schemas.openxmlformats.org/officeDocument/2006/customXml" ds:itemID="{6702286D-F273-4089-9CAA-235928BAA15D}">
   <ds:schemaRefs>
     <ds:schemaRef ds:uri="http://schemas.microsoft.com/office/2006/metadata/properties"/>
@@ -12560,23 +12759,15 @@
 </ds:datastoreItem>
 </file>
 
-<file path=customXml/itemProps3.xml><?xml version="1.0" encoding="utf-8"?>
-<ds:datastoreItem xmlns:ds="http://schemas.openxmlformats.org/officeDocument/2006/customXml" ds:itemID="{2023D3F9-1C64-4968-82D7-149C6251DAD6}">
+<file path=customXml/itemProps2.xml><?xml version="1.0" encoding="utf-8"?>
+<ds:datastoreItem xmlns:ds="http://schemas.openxmlformats.org/officeDocument/2006/customXml" ds:itemID="{9834B279-DC96-488F-99E8-C29601DFA13D}">
   <ds:schemaRefs>
-    <ds:schemaRef ds:uri="http://schemas.microsoft.com/sharepoint/events"/>
+    <ds:schemaRef ds:uri="http://schemas.microsoft.com/sharepoint/v3/contenttype/forms"/>
   </ds:schemaRefs>
 </ds:datastoreItem>
 </file>
 
-<file path=customXml/itemProps4.xml><?xml version="1.0" encoding="utf-8"?>
-<ds:datastoreItem xmlns:ds="http://schemas.openxmlformats.org/officeDocument/2006/customXml" ds:itemID="{B5E2C1A7-32A2-494A-B871-83CBA7258EA8}">
-  <ds:schemaRefs>
-    <ds:schemaRef ds:uri="http://schemas.openxmlformats.org/officeDocument/2006/bibliography"/>
-  </ds:schemaRefs>
-</ds:datastoreItem>
-</file>
-
-<file path=customXml/itemProps5.xml><?xml version="1.0" encoding="utf-8"?>
+<file path=customXml/itemProps3.xml><?xml version="1.0" encoding="utf-8"?>
 <ds:datastoreItem xmlns:ds="http://schemas.openxmlformats.org/officeDocument/2006/customXml" ds:itemID="{A92CC428-19C8-41A4-8077-F0319381BD4C}">
   <ds:schemaRefs>
     <ds:schemaRef ds:uri="http://schemas.microsoft.com/office/2006/metadata/contentType"/>
@@ -12595,4 +12786,20 @@
     <ds:schemaRef ds:uri="http://schemas.microsoft.com/internal/obd"/>
   </ds:schemaRefs>
 </ds:datastoreItem>
+</file>
+
+<file path=customXml/itemProps4.xml><?xml version="1.0" encoding="utf-8"?>
+<ds:datastoreItem xmlns:ds="http://schemas.openxmlformats.org/officeDocument/2006/customXml" ds:itemID="{B5E2C1A7-32A2-494A-B871-83CBA7258EA8}">
+  <ds:schemaRefs>
+    <ds:schemaRef ds:uri="http://schemas.openxmlformats.org/officeDocument/2006/bibliography"/>
+  </ds:schemaRefs>
+</ds:datastoreItem>
+</file>
+
+<file path=customXml/itemProps5.xml><?xml version="1.0" encoding="utf-8"?>
+<ds:datastoreItem xmlns:ds="http://schemas.openxmlformats.org/officeDocument/2006/customXml" ds:itemID="{2023D3F9-1C64-4968-82D7-149C6251DAD6}">
+  <ds:schemaRefs>
+    <ds:schemaRef ds:uri="http://schemas.microsoft.com/sharepoint/events"/>
+  </ds:schemaRefs>
+</ds:datastoreItem>
 </file>
</xml_diff>